<commit_message>
added data to the dataset and modified graphs
</commit_message>
<xml_diff>
--- a/0_appendix/Liste tâches manip Spodo.docx
+++ b/0_appendix/Liste tâches manip Spodo.docx
@@ -244,7 +244,27 @@
         <w:rPr>
           <w:rFonts w:cstheme="minorHAnsi"/>
         </w:rPr>
-        <w:t xml:space="preserve"> fèces groupe + 100  tubes larve + 40 individu*3 jours de collecte*10 semaine = 2200 tubes Falcon 15 </w:t>
+        <w:t xml:space="preserve"> fèces groupe + 100  tubes larve </w:t>
+      </w:r>
+      <w:bookmarkStart w:id="0" w:name="_GoBack"/>
+      <w:bookmarkEnd w:id="0"/>
+      <w:r>
+        <w:rPr>
+          <w:rFonts w:cstheme="minorHAnsi"/>
+        </w:rPr>
+        <w:t xml:space="preserve">= </w:t>
+      </w:r>
+      <w:r>
+        <w:rPr>
+          <w:rFonts w:cstheme="minorHAnsi"/>
+        </w:rPr>
+        <w:t>1000</w:t>
+      </w:r>
+      <w:r>
+        <w:rPr>
+          <w:rFonts w:cstheme="minorHAnsi"/>
+        </w:rPr>
+        <w:t xml:space="preserve"> tubes Falcon 15 </w:t>
       </w:r>
       <w:proofErr w:type="spellStart"/>
       <w:r>
@@ -252,6 +272,66 @@
           <w:rFonts w:cstheme="minorHAnsi"/>
         </w:rPr>
         <w:t>mL</w:t>
+      </w:r>
+      <w:proofErr w:type="spellEnd"/>
+    </w:p>
+    <w:p>
+      <w:pPr>
+        <w:pStyle w:val="Paragraphedeliste"/>
+        <w:numPr>
+          <w:ilvl w:val="0"/>
+          <w:numId w:val="2"/>
+        </w:numPr>
+        <w:rPr>
+          <w:rFonts w:cstheme="minorHAnsi"/>
+        </w:rPr>
+      </w:pPr>
+      <w:proofErr w:type="spellStart"/>
+      <w:r>
+        <w:rPr>
+          <w:rFonts w:cstheme="minorHAnsi"/>
+        </w:rPr>
+        <w:t>Hemolyse</w:t>
+      </w:r>
+      <w:proofErr w:type="spellEnd"/>
+      <w:r>
+        <w:rPr>
+          <w:rFonts w:cstheme="minorHAnsi"/>
+        </w:rPr>
+        <w:t xml:space="preserve"> : </w:t>
+      </w:r>
+      <w:r>
+        <w:rPr>
+          <w:rFonts w:cstheme="minorHAnsi"/>
+        </w:rPr>
+        <w:t xml:space="preserve">40 </w:t>
+      </w:r>
+      <w:proofErr w:type="gramStart"/>
+      <w:r>
+        <w:rPr>
+          <w:rFonts w:cstheme="minorHAnsi"/>
+        </w:rPr>
+        <w:t>individu</w:t>
+      </w:r>
+      <w:proofErr w:type="gramEnd"/>
+      <w:r>
+        <w:rPr>
+          <w:rFonts w:cstheme="minorHAnsi"/>
+        </w:rPr>
+        <w:t>*3 jours de collecte*10 semaine</w:t>
+      </w:r>
+      <w:r>
+        <w:rPr>
+          <w:rFonts w:cstheme="minorHAnsi"/>
+        </w:rPr>
+        <w:t xml:space="preserve"> = 1200 tubes </w:t>
+      </w:r>
+      <w:proofErr w:type="spellStart"/>
+      <w:r>
+        <w:rPr>
+          <w:rFonts w:cstheme="minorHAnsi"/>
+        </w:rPr>
+        <w:t>hemolyse</w:t>
       </w:r>
       <w:proofErr w:type="spellEnd"/>
     </w:p>
@@ -2016,8 +2096,6 @@
           <w:rFonts w:cstheme="minorHAnsi"/>
         </w:rPr>
       </w:pPr>
-      <w:bookmarkStart w:id="0" w:name="_GoBack"/>
-      <w:bookmarkEnd w:id="0"/>
     </w:p>
     <w:p>
       <w:pPr>
@@ -2047,19 +2125,7 @@
         <w:rPr>
           <w:rFonts w:cstheme="minorHAnsi"/>
         </w:rPr>
-        <w:t>Préparer les</w:t>
-      </w:r>
-      <w:r>
-        <w:rPr>
-          <w:rFonts w:cstheme="minorHAnsi"/>
-        </w:rPr>
-        <w:t xml:space="preserve"> 20</w:t>
-      </w:r>
-      <w:r>
-        <w:rPr>
-          <w:rFonts w:cstheme="minorHAnsi"/>
-        </w:rPr>
-        <w:t xml:space="preserve"> portions de nourriture à 9 heures</w:t>
+        <w:t>Préparer les 20 portions de nourriture à 9 heures</w:t>
       </w:r>
     </w:p>
     <w:p>

</xml_diff>